<commit_message>
Added the Design Document
</commit_message>
<xml_diff>
--- a/docs/A4Team5 - Project Report.docx
+++ b/docs/A4Team5 - Project Report.docx
@@ -51,113 +51,23 @@
           <w:sz w:val="32"/>
           <w:szCs w:val="32"/>
         </w:rPr>
-        <w:t xml:space="preserve">Team 5: Ankit </w:t>
-      </w:r>
-      <w:proofErr w:type="spellStart"/>
+        <w:t>Team 5: Ankit Sadana, Harini Rang</w:t>
+      </w:r>
       <w:r>
         <w:rPr>
           <w:rFonts w:asciiTheme="majorHAnsi" w:hAnsiTheme="majorHAnsi"/>
           <w:sz w:val="32"/>
           <w:szCs w:val="32"/>
         </w:rPr>
-        <w:t>Sadana</w:t>
-      </w:r>
-      <w:proofErr w:type="spellEnd"/>
+        <w:t>a</w:t>
+      </w:r>
       <w:r>
         <w:rPr>
           <w:rFonts w:asciiTheme="majorHAnsi" w:hAnsiTheme="majorHAnsi"/>
           <w:sz w:val="32"/>
           <w:szCs w:val="32"/>
         </w:rPr>
-        <w:t xml:space="preserve">, </w:t>
-      </w:r>
-      <w:proofErr w:type="spellStart"/>
-      <w:r>
-        <w:rPr>
-          <w:rFonts w:asciiTheme="majorHAnsi" w:hAnsiTheme="majorHAnsi"/>
-          <w:sz w:val="32"/>
-          <w:szCs w:val="32"/>
-        </w:rPr>
-        <w:t>Harini</w:t>
-      </w:r>
-      <w:proofErr w:type="spellEnd"/>
-      <w:r>
-        <w:rPr>
-          <w:rFonts w:asciiTheme="majorHAnsi" w:hAnsiTheme="majorHAnsi"/>
-          <w:sz w:val="32"/>
-          <w:szCs w:val="32"/>
-        </w:rPr>
-        <w:t xml:space="preserve"> </w:t>
-      </w:r>
-      <w:proofErr w:type="spellStart"/>
-      <w:r>
-        <w:rPr>
-          <w:rFonts w:asciiTheme="majorHAnsi" w:hAnsiTheme="majorHAnsi"/>
-          <w:sz w:val="32"/>
-          <w:szCs w:val="32"/>
-        </w:rPr>
-        <w:t>Rang</w:t>
-      </w:r>
-      <w:r>
-        <w:rPr>
-          <w:rFonts w:asciiTheme="majorHAnsi" w:hAnsiTheme="majorHAnsi"/>
-          <w:sz w:val="32"/>
-          <w:szCs w:val="32"/>
-        </w:rPr>
-        <w:t>a</w:t>
-      </w:r>
-      <w:r>
-        <w:rPr>
-          <w:rFonts w:asciiTheme="majorHAnsi" w:hAnsiTheme="majorHAnsi"/>
-          <w:sz w:val="32"/>
-          <w:szCs w:val="32"/>
-        </w:rPr>
-        <w:t>rajan</w:t>
-      </w:r>
-      <w:proofErr w:type="spellEnd"/>
-      <w:r>
-        <w:rPr>
-          <w:rFonts w:asciiTheme="majorHAnsi" w:hAnsiTheme="majorHAnsi"/>
-          <w:sz w:val="32"/>
-          <w:szCs w:val="32"/>
-        </w:rPr>
-        <w:t xml:space="preserve">, </w:t>
-      </w:r>
-      <w:proofErr w:type="spellStart"/>
-      <w:r>
-        <w:rPr>
-          <w:rFonts w:asciiTheme="majorHAnsi" w:hAnsiTheme="majorHAnsi"/>
-          <w:sz w:val="32"/>
-          <w:szCs w:val="32"/>
-        </w:rPr>
-        <w:t>Jash</w:t>
-      </w:r>
-      <w:proofErr w:type="spellEnd"/>
-      <w:r>
-        <w:rPr>
-          <w:rFonts w:asciiTheme="majorHAnsi" w:hAnsiTheme="majorHAnsi"/>
-          <w:sz w:val="32"/>
-          <w:szCs w:val="32"/>
-        </w:rPr>
-        <w:t xml:space="preserve"> </w:t>
-      </w:r>
-      <w:proofErr w:type="spellStart"/>
-      <w:r>
-        <w:rPr>
-          <w:rFonts w:asciiTheme="majorHAnsi" w:hAnsiTheme="majorHAnsi"/>
-          <w:sz w:val="32"/>
-          <w:szCs w:val="32"/>
-        </w:rPr>
-        <w:t>Jhaveri</w:t>
-      </w:r>
-      <w:proofErr w:type="spellEnd"/>
-      <w:r>
-        <w:rPr>
-          <w:rFonts w:asciiTheme="majorHAnsi" w:hAnsiTheme="majorHAnsi"/>
-          <w:sz w:val="32"/>
-          <w:szCs w:val="32"/>
-        </w:rPr>
-        <w:t xml:space="preserve"> and Vivek Patani</w:t>
+        <w:t>rajan, Jash Jhaveri and Vivek Patani</w:t>
       </w:r>
     </w:p>
     <w:p>
@@ -418,23 +328,7 @@
           <w:sz w:val="24"/>
           <w:szCs w:val="24"/>
         </w:rPr>
-        <w:t xml:space="preserve">Some classes in the </w:t>
-      </w:r>
-      <w:proofErr w:type="spellStart"/>
-      <w:r>
-        <w:rPr>
-          <w:sz w:val="24"/>
-          <w:szCs w:val="24"/>
-        </w:rPr>
-        <w:t>programme</w:t>
-      </w:r>
-      <w:proofErr w:type="spellEnd"/>
-      <w:r>
-        <w:rPr>
-          <w:sz w:val="24"/>
-          <w:szCs w:val="24"/>
-        </w:rPr>
-        <w:t xml:space="preserve"> gave the idea directly while some were tightly coupled abstracting the bigger picture of what that function is contributing to the project.</w:t>
+        <w:t>Some classes in the programme gave the idea directly while some were tightly coupled abstracting the bigger picture of what that function is contributing to the project.</w:t>
       </w:r>
     </w:p>
     <w:p>
@@ -586,6 +480,30 @@
         </w:rPr>
         <w:t>Observer pattern was thoroughly used for what it is meant updating all the related components.</w:t>
       </w:r>
+    </w:p>
+    <w:p>
+      <w:pPr>
+        <w:pStyle w:val="ListParagraph"/>
+        <w:numPr>
+          <w:ilvl w:val="1"/>
+          <w:numId w:val="1"/>
+        </w:numPr>
+        <w:rPr>
+          <w:b/>
+          <w:sz w:val="24"/>
+          <w:szCs w:val="24"/>
+          <w:u w:val="single"/>
+        </w:rPr>
+      </w:pPr>
+      <w:r>
+        <w:rPr>
+          <w:sz w:val="24"/>
+          <w:szCs w:val="24"/>
+        </w:rPr>
+        <w:t>Also justice has been done to the use of MVC Pattern.</w:t>
+      </w:r>
+      <w:bookmarkStart w:id="0" w:name="_GoBack"/>
+      <w:bookmarkEnd w:id="0"/>
     </w:p>
     <w:p>
       <w:pPr>
@@ -1627,8 +1545,6 @@
           <w:u w:val="single"/>
         </w:rPr>
       </w:pPr>
-      <w:bookmarkStart w:id="0" w:name="_GoBack"/>
-      <w:bookmarkEnd w:id="0"/>
     </w:p>
     <w:sectPr>
       <w:footerReference w:type="default" r:id="rId7"/>

</xml_diff>